<commit_message>
Proyecto final pensamiento computacional
Torre tablero de ajedrez
</commit_message>
<xml_diff>
--- a/PROYECTO FINAL PENSAMIENTO COMPUTACIONAL DIEGO BARRIOS - 1061924/Archivo de texto.docx
+++ b/PROYECTO FINAL PENSAMIENTO COMPUTACIONAL DIEGO BARRIOS - 1061924/Archivo de texto.docx
@@ -2010,6 +2010,16 @@
       <w:r>
         <w:t>LINK GITHUB</w:t>
       </w:r>
+    </w:p>
+    <w:p>
+      <w:hyperlink r:id="rId8" w:history="1">
+        <w:r>
+          <w:rPr>
+            <w:rStyle w:val="Hipervnculo"/>
+          </w:rPr>
+          <w:t>https://github.com/Barriosss/DiegoBarrios1061924</w:t>
+        </w:r>
+      </w:hyperlink>
     </w:p>
     <w:p>
       <w:bookmarkStart w:id="11" w:name="_GoBack"/>
@@ -2924,6 +2934,29 @@
       <w:contextualSpacing/>
     </w:pPr>
   </w:style>
+  <w:style w:type="character" w:styleId="Hipervnculo">
+    <w:name w:val="Hyperlink"/>
+    <w:basedOn w:val="Fuentedeprrafopredeter"/>
+    <w:uiPriority w:val="99"/>
+    <w:unhideWhenUsed/>
+    <w:rsid w:val="004D2168"/>
+    <w:rPr>
+      <w:color w:val="0563C1" w:themeColor="hyperlink"/>
+      <w:u w:val="single"/>
+    </w:rPr>
+  </w:style>
+  <w:style w:type="character" w:styleId="Mencinsinresolver">
+    <w:name w:val="Unresolved Mention"/>
+    <w:basedOn w:val="Fuentedeprrafopredeter"/>
+    <w:uiPriority w:val="99"/>
+    <w:semiHidden/>
+    <w:unhideWhenUsed/>
+    <w:rsid w:val="004D2168"/>
+    <w:rPr>
+      <w:color w:val="605E5C"/>
+      <w:shd w:val="clear" w:color="auto" w:fill="E1DFDD"/>
+    </w:rPr>
+  </w:style>
 </w:styles>
 </file>
 

</xml_diff>